<commit_message>
culmine el curso javascriptbaico recorridos de aray, proximo curso a verr; fundamentos javascript, v8 y el navegador, ecmascript 6
</commit_message>
<xml_diff>
--- a/javascript basico.docx
+++ b/javascript basico.docx
@@ -197,29 +197,7 @@
           <w:szCs w:val="24"/>
           <w:lang w:eastAsia="es-AR"/>
         </w:rPr>
-        <w:t xml:space="preserve">Corre directamente en la etapa de Runtime, sin una etapa de compilación </w:t>
-      </w:r>
-      <w:proofErr w:type="gramStart"/>
-      <w:r>
-        <w:rPr>
-          <w:rFonts w:ascii="Arial" w:eastAsia="Times New Roman" w:hAnsi="Arial" w:cs="Arial"/>
-          <w:color w:val="BECDE3"/>
-          <w:sz w:val="24"/>
-          <w:szCs w:val="24"/>
-          <w:lang w:eastAsia="es-AR"/>
-        </w:rPr>
-        <w:t>previa</w:t>
-      </w:r>
-      <w:proofErr w:type="gramEnd"/>
-      <w:r>
-        <w:rPr>
-          <w:rFonts w:ascii="Arial" w:eastAsia="Times New Roman" w:hAnsi="Arial" w:cs="Arial"/>
-          <w:color w:val="BECDE3"/>
-          <w:sz w:val="24"/>
-          <w:szCs w:val="24"/>
-          <w:lang w:eastAsia="es-AR"/>
-        </w:rPr>
-        <w:t>. Esto permite probar nuestro código inmediatamente; pero también es lo que hace que los errores no se muestren sino hasta que se ejecuta el programa. Lo que se ve a primera vista, cuando se analiza el código, es muy probable que no sea lo que se va a obtener cuando el programa se ejecute.</w:t>
+        <w:t>Corre directamente en la etapa de Runtime, sin una etapa de compilación previa. Esto permite probar nuestro código inmediatamente; pero también es lo que hace que los errores no se muestren sino hasta que se ejecuta el programa. Lo que se ve a primera vista, cuando se analiza el código, es muy probable que no sea lo que se va a obtener cuando el programa se ejecute.</w:t>
       </w:r>
     </w:p>
     <w:p>
@@ -25315,6 +25293,9 @@
     <w:p>
       <w:pPr>
         <w:pStyle w:val="HTMLconformatoprevio"/>
+        <w:rPr>
+          <w:rStyle w:val="token"/>
+        </w:rPr>
       </w:pPr>
       <w:proofErr w:type="gramStart"/>
       <w:r>
@@ -25355,11 +25336,967 @@
         <w:t>// "stop.html"</w:t>
       </w:r>
     </w:p>
+    <w:p>
+      <w:pPr>
+        <w:pStyle w:val="HTMLconformatoprevio"/>
+        <w:rPr>
+          <w:rStyle w:val="token"/>
+        </w:rPr>
+      </w:pPr>
+    </w:p>
+    <w:p>
+      <w:pPr>
+        <w:pStyle w:val="HTMLconformatoprevio"/>
+        <w:rPr>
+          <w:rStyle w:val="token"/>
+        </w:rPr>
+      </w:pPr>
+    </w:p>
+    <w:p>
+      <w:pPr>
+        <w:pStyle w:val="Ttulo1"/>
+        <w:shd w:val="clear" w:color="auto" w:fill="121F3D"/>
+        <w:spacing w:before="161" w:after="161"/>
+        <w:rPr>
+          <w:rFonts w:ascii="Arial" w:hAnsi="Arial" w:cs="Arial"/>
+          <w:color w:val="EFF3F8"/>
+        </w:rPr>
+      </w:pPr>
+      <w:r>
+        <w:rPr>
+          <w:rFonts w:ascii="Arial" w:hAnsi="Arial" w:cs="Arial"/>
+          <w:color w:val="EFF3F8"/>
+        </w:rPr>
+        <w:t>.</w:t>
+      </w:r>
+      <w:proofErr w:type="gramStart"/>
+      <w:r>
+        <w:rPr>
+          <w:rFonts w:ascii="Arial" w:hAnsi="Arial" w:cs="Arial"/>
+          <w:color w:val="EFF3F8"/>
+        </w:rPr>
+        <w:t>push()</w:t>
+      </w:r>
+      <w:proofErr w:type="gramEnd"/>
+    </w:p>
+    <w:p>
+      <w:pPr>
+        <w:pStyle w:val="NormalWeb"/>
+        <w:shd w:val="clear" w:color="auto" w:fill="121F3D"/>
+        <w:spacing w:before="0" w:after="0"/>
+        <w:rPr>
+          <w:rFonts w:ascii="Arial" w:hAnsi="Arial" w:cs="Arial"/>
+          <w:color w:val="EFF3F8"/>
+          <w:sz w:val="27"/>
+          <w:szCs w:val="27"/>
+        </w:rPr>
+      </w:pPr>
+      <w:r>
+        <w:rPr>
+          <w:rFonts w:ascii="Arial" w:hAnsi="Arial" w:cs="Arial"/>
+          <w:color w:val="EFF3F8"/>
+          <w:sz w:val="27"/>
+          <w:szCs w:val="27"/>
+        </w:rPr>
+        <w:t>El método </w:t>
+      </w:r>
+      <w:r>
+        <w:rPr>
+          <w:rStyle w:val="CdigoHTML"/>
+          <w:rFonts w:eastAsiaTheme="majorEastAsia"/>
+          <w:color w:val="EFF3F8"/>
+          <w:sz w:val="27"/>
+          <w:szCs w:val="27"/>
+        </w:rPr>
+        <w:t>.</w:t>
+      </w:r>
+      <w:proofErr w:type="gramStart"/>
+      <w:r>
+        <w:rPr>
+          <w:rStyle w:val="CdigoHTML"/>
+          <w:rFonts w:eastAsiaTheme="majorEastAsia"/>
+          <w:color w:val="EFF3F8"/>
+          <w:sz w:val="27"/>
+          <w:szCs w:val="27"/>
+        </w:rPr>
+        <w:t>push(</w:t>
+      </w:r>
+      <w:proofErr w:type="gramEnd"/>
+      <w:r>
+        <w:rPr>
+          <w:rStyle w:val="CdigoHTML"/>
+          <w:rFonts w:eastAsiaTheme="majorEastAsia"/>
+          <w:color w:val="EFF3F8"/>
+          <w:sz w:val="27"/>
+          <w:szCs w:val="27"/>
+        </w:rPr>
+        <w:t>)</w:t>
+      </w:r>
+      <w:r>
+        <w:rPr>
+          <w:rFonts w:ascii="Arial" w:hAnsi="Arial" w:cs="Arial"/>
+          <w:color w:val="EFF3F8"/>
+          <w:sz w:val="27"/>
+          <w:szCs w:val="27"/>
+        </w:rPr>
+        <w:t> nos permite agregar uno o más elementos al final de un array.</w:t>
+      </w:r>
+    </w:p>
+    <w:p>
+      <w:pPr>
+        <w:pStyle w:val="NormalWeb"/>
+        <w:shd w:val="clear" w:color="auto" w:fill="121F3D"/>
+        <w:rPr>
+          <w:rFonts w:ascii="Arial" w:hAnsi="Arial" w:cs="Arial"/>
+          <w:color w:val="EFF3F8"/>
+          <w:sz w:val="27"/>
+          <w:szCs w:val="27"/>
+        </w:rPr>
+      </w:pPr>
+      <w:r>
+        <w:rPr>
+          <w:rFonts w:ascii="Arial" w:hAnsi="Arial" w:cs="Arial"/>
+          <w:color w:val="EFF3F8"/>
+          <w:sz w:val="27"/>
+          <w:szCs w:val="27"/>
+        </w:rPr>
+        <w:t>A continuación veremos un ejemplo aplicado con un array que contiene números:</w:t>
+      </w:r>
+    </w:p>
+    <w:p>
+      <w:pPr>
+        <w:rPr>
+          <w:rFonts w:ascii="Times New Roman" w:hAnsi="Times New Roman" w:cs="Times New Roman"/>
+          <w:sz w:val="24"/>
+          <w:szCs w:val="24"/>
+        </w:rPr>
+      </w:pPr>
+      <w:r>
+        <w:rPr>
+          <w:noProof/>
+          <w:lang w:eastAsia="es-AR"/>
+        </w:rPr>
+        <w:drawing>
+          <wp:inline distT="0" distB="0" distL="0" distR="0">
+            <wp:extent cx="4048125" cy="1781175"/>
+            <wp:effectExtent l="0" t="0" r="9525" b="9525"/>
+            <wp:docPr id="13" name="Imagen 13" descr="Imagen 1.png"/>
+            <wp:cNvGraphicFramePr>
+              <a:graphicFrameLocks xmlns:a="http://schemas.openxmlformats.org/drawingml/2006/main" noChangeAspect="1"/>
+            </wp:cNvGraphicFramePr>
+            <a:graphic xmlns:a="http://schemas.openxmlformats.org/drawingml/2006/main">
+              <a:graphicData uri="http://schemas.openxmlformats.org/drawingml/2006/picture">
+                <pic:pic xmlns:pic="http://schemas.openxmlformats.org/drawingml/2006/picture">
+                  <pic:nvPicPr>
+                    <pic:cNvPr id="0" name="Picture 1" descr="Imagen 1.png"/>
+                    <pic:cNvPicPr>
+                      <a:picLocks noChangeAspect="1" noChangeArrowheads="1"/>
+                    </pic:cNvPicPr>
+                  </pic:nvPicPr>
+                  <pic:blipFill>
+                    <a:blip r:embed="rId147">
+                      <a:extLst>
+                        <a:ext uri="{28A0092B-C50C-407E-A947-70E740481C1C}">
+                          <a14:useLocalDpi xmlns:a14="http://schemas.microsoft.com/office/drawing/2010/main" val="0"/>
+                        </a:ext>
+                      </a:extLst>
+                    </a:blip>
+                    <a:srcRect/>
+                    <a:stretch>
+                      <a:fillRect/>
+                    </a:stretch>
+                  </pic:blipFill>
+                  <pic:spPr bwMode="auto">
+                    <a:xfrm>
+                      <a:off x="0" y="0"/>
+                      <a:ext cx="4048125" cy="1781175"/>
+                    </a:xfrm>
+                    <a:prstGeom prst="rect">
+                      <a:avLst/>
+                    </a:prstGeom>
+                    <a:noFill/>
+                    <a:ln>
+                      <a:noFill/>
+                    </a:ln>
+                  </pic:spPr>
+                </pic:pic>
+              </a:graphicData>
+            </a:graphic>
+          </wp:inline>
+        </w:drawing>
+      </w:r>
+    </w:p>
+    <w:p>
+      <w:pPr>
+        <w:pStyle w:val="NormalWeb"/>
+        <w:shd w:val="clear" w:color="auto" w:fill="121F3D"/>
+        <w:rPr>
+          <w:rFonts w:ascii="Arial" w:hAnsi="Arial" w:cs="Arial"/>
+          <w:color w:val="EFF3F8"/>
+          <w:sz w:val="27"/>
+          <w:szCs w:val="27"/>
+        </w:rPr>
+      </w:pPr>
+      <w:r>
+        <w:rPr>
+          <w:rFonts w:ascii="Arial" w:hAnsi="Arial" w:cs="Arial"/>
+          <w:color w:val="EFF3F8"/>
+          <w:sz w:val="27"/>
+          <w:szCs w:val="27"/>
+        </w:rPr>
+        <w:t>Como podemos ver, al momento de ejecutar la función se agregan los números 6 y 7 al array.</w:t>
+      </w:r>
+    </w:p>
+    <w:p>
+      <w:pPr>
+        <w:pStyle w:val="NormalWeb"/>
+        <w:shd w:val="clear" w:color="auto" w:fill="121F3D"/>
+        <w:rPr>
+          <w:rFonts w:ascii="Arial" w:hAnsi="Arial" w:cs="Arial"/>
+          <w:color w:val="EFF3F8"/>
+          <w:sz w:val="27"/>
+          <w:szCs w:val="27"/>
+        </w:rPr>
+      </w:pPr>
+      <w:r>
+        <w:rPr>
+          <w:rFonts w:ascii="Arial" w:hAnsi="Arial" w:cs="Arial"/>
+          <w:color w:val="EFF3F8"/>
+          <w:sz w:val="27"/>
+          <w:szCs w:val="27"/>
+        </w:rPr>
+        <w:t>Ahora revisemos un ejemplo con strings:</w:t>
+      </w:r>
+    </w:p>
+    <w:p>
+      <w:pPr>
+        <w:rPr>
+          <w:rFonts w:ascii="Times New Roman" w:hAnsi="Times New Roman" w:cs="Times New Roman"/>
+          <w:sz w:val="24"/>
+          <w:szCs w:val="24"/>
+        </w:rPr>
+      </w:pPr>
+      <w:r>
+        <w:rPr>
+          <w:noProof/>
+          <w:lang w:eastAsia="es-AR"/>
+        </w:rPr>
+        <w:lastRenderedPageBreak/>
+        <w:drawing>
+          <wp:inline distT="0" distB="0" distL="0" distR="0">
+            <wp:extent cx="4048125" cy="2143125"/>
+            <wp:effectExtent l="0" t="0" r="9525" b="9525"/>
+            <wp:docPr id="12" name="Imagen 12" descr="Imagen 2.png"/>
+            <wp:cNvGraphicFramePr>
+              <a:graphicFrameLocks xmlns:a="http://schemas.openxmlformats.org/drawingml/2006/main" noChangeAspect="1"/>
+            </wp:cNvGraphicFramePr>
+            <a:graphic xmlns:a="http://schemas.openxmlformats.org/drawingml/2006/main">
+              <a:graphicData uri="http://schemas.openxmlformats.org/drawingml/2006/picture">
+                <pic:pic xmlns:pic="http://schemas.openxmlformats.org/drawingml/2006/picture">
+                  <pic:nvPicPr>
+                    <pic:cNvPr id="0" name="Picture 2" descr="Imagen 2.png"/>
+                    <pic:cNvPicPr>
+                      <a:picLocks noChangeAspect="1" noChangeArrowheads="1"/>
+                    </pic:cNvPicPr>
+                  </pic:nvPicPr>
+                  <pic:blipFill>
+                    <a:blip r:embed="rId148">
+                      <a:extLst>
+                        <a:ext uri="{28A0092B-C50C-407E-A947-70E740481C1C}">
+                          <a14:useLocalDpi xmlns:a14="http://schemas.microsoft.com/office/drawing/2010/main" val="0"/>
+                        </a:ext>
+                      </a:extLst>
+                    </a:blip>
+                    <a:srcRect/>
+                    <a:stretch>
+                      <a:fillRect/>
+                    </a:stretch>
+                  </pic:blipFill>
+                  <pic:spPr bwMode="auto">
+                    <a:xfrm>
+                      <a:off x="0" y="0"/>
+                      <a:ext cx="4048125" cy="2143125"/>
+                    </a:xfrm>
+                    <a:prstGeom prst="rect">
+                      <a:avLst/>
+                    </a:prstGeom>
+                    <a:noFill/>
+                    <a:ln>
+                      <a:noFill/>
+                    </a:ln>
+                  </pic:spPr>
+                </pic:pic>
+              </a:graphicData>
+            </a:graphic>
+          </wp:inline>
+        </w:drawing>
+      </w:r>
+    </w:p>
+    <w:p>
+      <w:pPr>
+        <w:pStyle w:val="NormalWeb"/>
+        <w:shd w:val="clear" w:color="auto" w:fill="121F3D"/>
+        <w:spacing w:before="0" w:after="0"/>
+        <w:rPr>
+          <w:rFonts w:ascii="Arial" w:hAnsi="Arial" w:cs="Arial"/>
+          <w:color w:val="EFF3F8"/>
+          <w:sz w:val="27"/>
+          <w:szCs w:val="27"/>
+        </w:rPr>
+      </w:pPr>
+      <w:r>
+        <w:rPr>
+          <w:rFonts w:ascii="Arial" w:hAnsi="Arial" w:cs="Arial"/>
+          <w:color w:val="EFF3F8"/>
+          <w:sz w:val="27"/>
+          <w:szCs w:val="27"/>
+        </w:rPr>
+        <w:t>Como podemos ver, agregamos dos cadenas de strings al ejecutar la función donde tenemos </w:t>
+      </w:r>
+      <w:proofErr w:type="gramStart"/>
+      <w:r>
+        <w:rPr>
+          <w:rStyle w:val="CdigoHTML"/>
+          <w:rFonts w:eastAsiaTheme="majorEastAsia"/>
+          <w:color w:val="EFF3F8"/>
+          <w:sz w:val="27"/>
+          <w:szCs w:val="27"/>
+        </w:rPr>
+        <w:t>txtArray.push(</w:t>
+      </w:r>
+      <w:proofErr w:type="gramEnd"/>
+      <w:r>
+        <w:rPr>
+          <w:rStyle w:val="CdigoHTML"/>
+          <w:rFonts w:eastAsiaTheme="majorEastAsia"/>
+          <w:color w:val="EFF3F8"/>
+          <w:sz w:val="27"/>
+          <w:szCs w:val="27"/>
+        </w:rPr>
+        <w:t>)</w:t>
+      </w:r>
+      <w:r>
+        <w:rPr>
+          <w:rFonts w:ascii="Arial" w:hAnsi="Arial" w:cs="Arial"/>
+          <w:color w:val="EFF3F8"/>
+          <w:sz w:val="27"/>
+          <w:szCs w:val="27"/>
+        </w:rPr>
+        <w:t>. Es decir, indico el array al que voy agregar elementos, uso el método .</w:t>
+      </w:r>
+      <w:proofErr w:type="gramStart"/>
+      <w:r>
+        <w:rPr>
+          <w:rFonts w:ascii="Arial" w:hAnsi="Arial" w:cs="Arial"/>
+          <w:color w:val="EFF3F8"/>
+          <w:sz w:val="27"/>
+          <w:szCs w:val="27"/>
+        </w:rPr>
+        <w:t>push(</w:t>
+      </w:r>
+      <w:proofErr w:type="gramEnd"/>
+      <w:r>
+        <w:rPr>
+          <w:rFonts w:ascii="Arial" w:hAnsi="Arial" w:cs="Arial"/>
+          <w:color w:val="EFF3F8"/>
+          <w:sz w:val="27"/>
+          <w:szCs w:val="27"/>
+        </w:rPr>
+        <w:t>), y dentro de .push() indico los elementos que quiero agregar al string. Finalmente, el </w:t>
+      </w:r>
+      <w:proofErr w:type="gramStart"/>
+      <w:r>
+        <w:rPr>
+          <w:rStyle w:val="CdigoHTML"/>
+          <w:rFonts w:eastAsiaTheme="majorEastAsia"/>
+          <w:color w:val="EFF3F8"/>
+          <w:sz w:val="27"/>
+          <w:szCs w:val="27"/>
+        </w:rPr>
+        <w:t>console.log(</w:t>
+      </w:r>
+      <w:proofErr w:type="gramEnd"/>
+      <w:r>
+        <w:rPr>
+          <w:rStyle w:val="CdigoHTML"/>
+          <w:rFonts w:eastAsiaTheme="majorEastAsia"/>
+          <w:color w:val="EFF3F8"/>
+          <w:sz w:val="27"/>
+          <w:szCs w:val="27"/>
+        </w:rPr>
+        <w:t>)</w:t>
+      </w:r>
+      <w:r>
+        <w:rPr>
+          <w:rFonts w:ascii="Arial" w:hAnsi="Arial" w:cs="Arial"/>
+          <w:color w:val="EFF3F8"/>
+          <w:sz w:val="27"/>
+          <w:szCs w:val="27"/>
+        </w:rPr>
+        <w:t> lo uso para revisar en la consola si esto sucedió o no.</w:t>
+      </w:r>
+    </w:p>
+    <w:p>
+      <w:pPr>
+        <w:pStyle w:val="Ttulo1"/>
+        <w:shd w:val="clear" w:color="auto" w:fill="121F3D"/>
+        <w:spacing w:before="161" w:after="161"/>
+        <w:rPr>
+          <w:rFonts w:ascii="Arial" w:hAnsi="Arial" w:cs="Arial"/>
+          <w:color w:val="EFF3F8"/>
+          <w:sz w:val="48"/>
+          <w:szCs w:val="48"/>
+        </w:rPr>
+      </w:pPr>
+      <w:r>
+        <w:rPr>
+          <w:rFonts w:ascii="Arial" w:hAnsi="Arial" w:cs="Arial"/>
+          <w:color w:val="EFF3F8"/>
+        </w:rPr>
+        <w:t>.</w:t>
+      </w:r>
+      <w:proofErr w:type="gramStart"/>
+      <w:r>
+        <w:rPr>
+          <w:rFonts w:ascii="Arial" w:hAnsi="Arial" w:cs="Arial"/>
+          <w:color w:val="EFF3F8"/>
+        </w:rPr>
+        <w:t>shift()</w:t>
+      </w:r>
+      <w:proofErr w:type="gramEnd"/>
+    </w:p>
+    <w:p>
+      <w:pPr>
+        <w:pStyle w:val="NormalWeb"/>
+        <w:shd w:val="clear" w:color="auto" w:fill="121F3D"/>
+        <w:spacing w:before="0" w:after="0"/>
+        <w:rPr>
+          <w:rFonts w:ascii="Arial" w:hAnsi="Arial" w:cs="Arial"/>
+          <w:color w:val="EFF3F8"/>
+          <w:sz w:val="27"/>
+          <w:szCs w:val="27"/>
+        </w:rPr>
+      </w:pPr>
+      <w:r>
+        <w:rPr>
+          <w:rFonts w:ascii="Arial" w:hAnsi="Arial" w:cs="Arial"/>
+          <w:color w:val="EFF3F8"/>
+          <w:sz w:val="27"/>
+          <w:szCs w:val="27"/>
+        </w:rPr>
+        <w:t>Ahora pasemos a la otra cara de la moneda donde necesitamos eliminar un elemento del array. </w:t>
+      </w:r>
+      <w:r>
+        <w:rPr>
+          <w:rStyle w:val="CdigoHTML"/>
+          <w:rFonts w:eastAsiaTheme="majorEastAsia"/>
+          <w:color w:val="EFF3F8"/>
+          <w:sz w:val="27"/>
+          <w:szCs w:val="27"/>
+        </w:rPr>
+        <w:t>.</w:t>
+      </w:r>
+      <w:proofErr w:type="gramStart"/>
+      <w:r>
+        <w:rPr>
+          <w:rStyle w:val="CdigoHTML"/>
+          <w:rFonts w:eastAsiaTheme="majorEastAsia"/>
+          <w:color w:val="EFF3F8"/>
+          <w:sz w:val="27"/>
+          <w:szCs w:val="27"/>
+        </w:rPr>
+        <w:t>shift(</w:t>
+      </w:r>
+      <w:proofErr w:type="gramEnd"/>
+      <w:r>
+        <w:rPr>
+          <w:rStyle w:val="CdigoHTML"/>
+          <w:rFonts w:eastAsiaTheme="majorEastAsia"/>
+          <w:color w:val="EFF3F8"/>
+          <w:sz w:val="27"/>
+          <w:szCs w:val="27"/>
+        </w:rPr>
+        <w:t>)</w:t>
+      </w:r>
+      <w:r>
+        <w:rPr>
+          <w:rFonts w:ascii="Arial" w:hAnsi="Arial" w:cs="Arial"/>
+          <w:color w:val="EFF3F8"/>
+          <w:sz w:val="27"/>
+          <w:szCs w:val="27"/>
+        </w:rPr>
+        <w:t> eliminar el primer elemento de un array, es decir, elimina el elemento que esté en el índice 0.</w:t>
+      </w:r>
+    </w:p>
+    <w:p>
+      <w:pPr>
+        <w:rPr>
+          <w:rFonts w:ascii="Times New Roman" w:hAnsi="Times New Roman" w:cs="Times New Roman"/>
+          <w:sz w:val="24"/>
+          <w:szCs w:val="24"/>
+        </w:rPr>
+      </w:pPr>
+      <w:r>
+        <w:rPr>
+          <w:noProof/>
+          <w:lang w:eastAsia="es-AR"/>
+        </w:rPr>
+        <w:drawing>
+          <wp:inline distT="0" distB="0" distL="0" distR="0">
+            <wp:extent cx="4048125" cy="1438275"/>
+            <wp:effectExtent l="0" t="0" r="9525" b="9525"/>
+            <wp:docPr id="11" name="Imagen 11" descr="Imagen 3.png"/>
+            <wp:cNvGraphicFramePr>
+              <a:graphicFrameLocks xmlns:a="http://schemas.openxmlformats.org/drawingml/2006/main" noChangeAspect="1"/>
+            </wp:cNvGraphicFramePr>
+            <a:graphic xmlns:a="http://schemas.openxmlformats.org/drawingml/2006/main">
+              <a:graphicData uri="http://schemas.openxmlformats.org/drawingml/2006/picture">
+                <pic:pic xmlns:pic="http://schemas.openxmlformats.org/drawingml/2006/picture">
+                  <pic:nvPicPr>
+                    <pic:cNvPr id="0" name="Picture 3" descr="Imagen 3.png"/>
+                    <pic:cNvPicPr>
+                      <a:picLocks noChangeAspect="1" noChangeArrowheads="1"/>
+                    </pic:cNvPicPr>
+                  </pic:nvPicPr>
+                  <pic:blipFill>
+                    <a:blip r:embed="rId149">
+                      <a:extLst>
+                        <a:ext uri="{28A0092B-C50C-407E-A947-70E740481C1C}">
+                          <a14:useLocalDpi xmlns:a14="http://schemas.microsoft.com/office/drawing/2010/main" val="0"/>
+                        </a:ext>
+                      </a:extLst>
+                    </a:blip>
+                    <a:srcRect/>
+                    <a:stretch>
+                      <a:fillRect/>
+                    </a:stretch>
+                  </pic:blipFill>
+                  <pic:spPr bwMode="auto">
+                    <a:xfrm>
+                      <a:off x="0" y="0"/>
+                      <a:ext cx="4048125" cy="1438275"/>
+                    </a:xfrm>
+                    <a:prstGeom prst="rect">
+                      <a:avLst/>
+                    </a:prstGeom>
+                    <a:noFill/>
+                    <a:ln>
+                      <a:noFill/>
+                    </a:ln>
+                  </pic:spPr>
+                </pic:pic>
+              </a:graphicData>
+            </a:graphic>
+          </wp:inline>
+        </w:drawing>
+      </w:r>
+    </w:p>
+    <w:p>
+      <w:pPr>
+        <w:pStyle w:val="NormalWeb"/>
+        <w:shd w:val="clear" w:color="auto" w:fill="121F3D"/>
+        <w:spacing w:before="0" w:after="0"/>
+        <w:rPr>
+          <w:rFonts w:ascii="Arial" w:hAnsi="Arial" w:cs="Arial"/>
+          <w:color w:val="EFF3F8"/>
+          <w:sz w:val="27"/>
+          <w:szCs w:val="27"/>
+        </w:rPr>
+      </w:pPr>
+      <w:r>
+        <w:rPr>
+          <w:rFonts w:ascii="Arial" w:hAnsi="Arial" w:cs="Arial"/>
+          <w:color w:val="EFF3F8"/>
+          <w:sz w:val="27"/>
+          <w:szCs w:val="27"/>
+        </w:rPr>
+        <w:t>Como vemos, luego de aplicar </w:t>
+      </w:r>
+      <w:r>
+        <w:rPr>
+          <w:rStyle w:val="CdigoHTML"/>
+          <w:rFonts w:eastAsiaTheme="majorEastAsia"/>
+          <w:color w:val="EFF3F8"/>
+          <w:sz w:val="27"/>
+          <w:szCs w:val="27"/>
+        </w:rPr>
+        <w:t>.</w:t>
+      </w:r>
+      <w:proofErr w:type="gramStart"/>
+      <w:r>
+        <w:rPr>
+          <w:rStyle w:val="CdigoHTML"/>
+          <w:rFonts w:eastAsiaTheme="majorEastAsia"/>
+          <w:color w:val="EFF3F8"/>
+          <w:sz w:val="27"/>
+          <w:szCs w:val="27"/>
+        </w:rPr>
+        <w:t>shift(</w:t>
+      </w:r>
+      <w:proofErr w:type="gramEnd"/>
+      <w:r>
+        <w:rPr>
+          <w:rStyle w:val="CdigoHTML"/>
+          <w:rFonts w:eastAsiaTheme="majorEastAsia"/>
+          <w:color w:val="EFF3F8"/>
+          <w:sz w:val="27"/>
+          <w:szCs w:val="27"/>
+        </w:rPr>
+        <w:t>)</w:t>
+      </w:r>
+      <w:r>
+        <w:rPr>
+          <w:rFonts w:ascii="Arial" w:hAnsi="Arial" w:cs="Arial"/>
+          <w:color w:val="EFF3F8"/>
+          <w:sz w:val="27"/>
+          <w:szCs w:val="27"/>
+        </w:rPr>
+        <w:t xml:space="preserve"> se eliminó exitosamente el primer elemento del array. ¿Y si quisiéramos eliminar el último elemento? Pasemos al bonus track de esta clase </w:t>
+      </w:r>
+      <w:r>
+        <w:rPr>
+          <w:rFonts w:ascii="Segoe UI Symbol" w:hAnsi="Segoe UI Symbol" w:cs="Segoe UI Symbol"/>
+          <w:color w:val="EFF3F8"/>
+          <w:sz w:val="27"/>
+          <w:szCs w:val="27"/>
+        </w:rPr>
+        <w:t>🙌🏼</w:t>
+      </w:r>
+      <w:r>
+        <w:rPr>
+          <w:rFonts w:ascii="Arial" w:hAnsi="Arial" w:cs="Arial"/>
+          <w:color w:val="EFF3F8"/>
+          <w:sz w:val="27"/>
+          <w:szCs w:val="27"/>
+        </w:rPr>
+        <w:t>.</w:t>
+      </w:r>
+    </w:p>
+    <w:p>
+      <w:pPr>
+        <w:pStyle w:val="Ttulo1"/>
+        <w:shd w:val="clear" w:color="auto" w:fill="121F3D"/>
+        <w:spacing w:before="161" w:after="161"/>
+        <w:rPr>
+          <w:rFonts w:ascii="Arial" w:hAnsi="Arial" w:cs="Arial"/>
+          <w:color w:val="EFF3F8"/>
+          <w:sz w:val="48"/>
+          <w:szCs w:val="48"/>
+        </w:rPr>
+      </w:pPr>
+      <w:r>
+        <w:rPr>
+          <w:rFonts w:ascii="Arial" w:hAnsi="Arial" w:cs="Arial"/>
+          <w:color w:val="EFF3F8"/>
+        </w:rPr>
+        <w:t>Bonus Track</w:t>
+      </w:r>
+    </w:p>
+    <w:p>
+      <w:pPr>
+        <w:pStyle w:val="NormalWeb"/>
+        <w:shd w:val="clear" w:color="auto" w:fill="121F3D"/>
+        <w:spacing w:before="0" w:after="0"/>
+        <w:rPr>
+          <w:rFonts w:ascii="Arial" w:hAnsi="Arial" w:cs="Arial"/>
+          <w:color w:val="EFF3F8"/>
+          <w:sz w:val="27"/>
+          <w:szCs w:val="27"/>
+        </w:rPr>
+      </w:pPr>
+      <w:r>
+        <w:rPr>
+          <w:rFonts w:ascii="Arial" w:hAnsi="Arial" w:cs="Arial"/>
+          <w:color w:val="EFF3F8"/>
+          <w:sz w:val="27"/>
+          <w:szCs w:val="27"/>
+        </w:rPr>
+        <w:t>Si ya entendiste cómo funciona </w:t>
+      </w:r>
+      <w:r>
+        <w:rPr>
+          <w:rStyle w:val="CdigoHTML"/>
+          <w:rFonts w:eastAsiaTheme="majorEastAsia"/>
+          <w:color w:val="EFF3F8"/>
+          <w:sz w:val="27"/>
+          <w:szCs w:val="27"/>
+        </w:rPr>
+        <w:t>.</w:t>
+      </w:r>
+      <w:proofErr w:type="gramStart"/>
+      <w:r>
+        <w:rPr>
+          <w:rStyle w:val="CdigoHTML"/>
+          <w:rFonts w:eastAsiaTheme="majorEastAsia"/>
+          <w:color w:val="EFF3F8"/>
+          <w:sz w:val="27"/>
+          <w:szCs w:val="27"/>
+        </w:rPr>
+        <w:t>shift(</w:t>
+      </w:r>
+      <w:proofErr w:type="gramEnd"/>
+      <w:r>
+        <w:rPr>
+          <w:rStyle w:val="CdigoHTML"/>
+          <w:rFonts w:eastAsiaTheme="majorEastAsia"/>
+          <w:color w:val="EFF3F8"/>
+          <w:sz w:val="27"/>
+          <w:szCs w:val="27"/>
+        </w:rPr>
+        <w:t>)</w:t>
+      </w:r>
+      <w:r>
+        <w:rPr>
+          <w:rFonts w:ascii="Arial" w:hAnsi="Arial" w:cs="Arial"/>
+          <w:color w:val="EFF3F8"/>
+          <w:sz w:val="27"/>
+          <w:szCs w:val="27"/>
+        </w:rPr>
+        <w:t> aplicar </w:t>
+      </w:r>
+      <w:r>
+        <w:rPr>
+          <w:rStyle w:val="CdigoHTML"/>
+          <w:rFonts w:eastAsiaTheme="majorEastAsia"/>
+          <w:color w:val="EFF3F8"/>
+          <w:sz w:val="27"/>
+          <w:szCs w:val="27"/>
+        </w:rPr>
+        <w:t>.pop()</w:t>
+      </w:r>
+      <w:r>
+        <w:rPr>
+          <w:rFonts w:ascii="Arial" w:hAnsi="Arial" w:cs="Arial"/>
+          <w:color w:val="EFF3F8"/>
+          <w:sz w:val="27"/>
+          <w:szCs w:val="27"/>
+        </w:rPr>
+        <w:t xml:space="preserve"> te será pan comido </w:t>
+      </w:r>
+      <w:r>
+        <w:rPr>
+          <w:rFonts w:ascii="Segoe UI Symbol" w:hAnsi="Segoe UI Symbol" w:cs="Segoe UI Symbol"/>
+          <w:color w:val="EFF3F8"/>
+          <w:sz w:val="27"/>
+          <w:szCs w:val="27"/>
+        </w:rPr>
+        <w:t>🍞</w:t>
+      </w:r>
+      <w:r>
+        <w:rPr>
+          <w:rFonts w:ascii="Arial" w:hAnsi="Arial" w:cs="Arial"/>
+          <w:color w:val="EFF3F8"/>
+          <w:sz w:val="27"/>
+          <w:szCs w:val="27"/>
+        </w:rPr>
+        <w:t>. El método </w:t>
+      </w:r>
+      <w:r>
+        <w:rPr>
+          <w:rStyle w:val="CdigoHTML"/>
+          <w:rFonts w:eastAsiaTheme="majorEastAsia"/>
+          <w:color w:val="EFF3F8"/>
+          <w:sz w:val="27"/>
+          <w:szCs w:val="27"/>
+        </w:rPr>
+        <w:t>.</w:t>
+      </w:r>
+      <w:proofErr w:type="gramStart"/>
+      <w:r>
+        <w:rPr>
+          <w:rStyle w:val="CdigoHTML"/>
+          <w:rFonts w:eastAsiaTheme="majorEastAsia"/>
+          <w:color w:val="EFF3F8"/>
+          <w:sz w:val="27"/>
+          <w:szCs w:val="27"/>
+        </w:rPr>
+        <w:t>pop(</w:t>
+      </w:r>
+      <w:proofErr w:type="gramEnd"/>
+      <w:r>
+        <w:rPr>
+          <w:rStyle w:val="CdigoHTML"/>
+          <w:rFonts w:eastAsiaTheme="majorEastAsia"/>
+          <w:color w:val="EFF3F8"/>
+          <w:sz w:val="27"/>
+          <w:szCs w:val="27"/>
+        </w:rPr>
+        <w:t>)</w:t>
+      </w:r>
+      <w:r>
+        <w:rPr>
+          <w:rFonts w:ascii="Arial" w:hAnsi="Arial" w:cs="Arial"/>
+          <w:color w:val="EFF3F8"/>
+          <w:sz w:val="27"/>
+          <w:szCs w:val="27"/>
+        </w:rPr>
+        <w:t> eliminará el último elemento de un array. En este sentido, si tenemos un array de 5 elementos, </w:t>
+      </w:r>
+      <w:proofErr w:type="gramStart"/>
+      <w:r>
+        <w:rPr>
+          <w:rStyle w:val="CdigoHTML"/>
+          <w:rFonts w:eastAsiaTheme="majorEastAsia"/>
+          <w:color w:val="EFF3F8"/>
+          <w:sz w:val="27"/>
+          <w:szCs w:val="27"/>
+        </w:rPr>
+        <w:t>pop(</w:t>
+      </w:r>
+      <w:proofErr w:type="gramEnd"/>
+      <w:r>
+        <w:rPr>
+          <w:rStyle w:val="CdigoHTML"/>
+          <w:rFonts w:eastAsiaTheme="majorEastAsia"/>
+          <w:color w:val="EFF3F8"/>
+          <w:sz w:val="27"/>
+          <w:szCs w:val="27"/>
+        </w:rPr>
+        <w:t>)</w:t>
+      </w:r>
+      <w:r>
+        <w:rPr>
+          <w:rFonts w:ascii="Arial" w:hAnsi="Arial" w:cs="Arial"/>
+          <w:color w:val="EFF3F8"/>
+          <w:sz w:val="27"/>
+          <w:szCs w:val="27"/>
+        </w:rPr>
+        <w:t> eliminará el elemento en el índice 4. Usemos el mismo ejemplo pero usando este método.</w:t>
+      </w:r>
+    </w:p>
+    <w:p>
+      <w:pPr>
+        <w:pStyle w:val="HTMLconformatoprevio"/>
+      </w:pPr>
+      <w:r>
+        <w:rPr>
+          <w:noProof/>
+        </w:rPr>
+        <w:lastRenderedPageBreak/>
+        <w:drawing>
+          <wp:inline distT="0" distB="0" distL="0" distR="0">
+            <wp:extent cx="4048125" cy="1276350"/>
+            <wp:effectExtent l="0" t="0" r="9525" b="0"/>
+            <wp:docPr id="10" name="Imagen 10" descr="Imagen 4.png"/>
+            <wp:cNvGraphicFramePr>
+              <a:graphicFrameLocks xmlns:a="http://schemas.openxmlformats.org/drawingml/2006/main" noChangeAspect="1"/>
+            </wp:cNvGraphicFramePr>
+            <a:graphic xmlns:a="http://schemas.openxmlformats.org/drawingml/2006/main">
+              <a:graphicData uri="http://schemas.openxmlformats.org/drawingml/2006/picture">
+                <pic:pic xmlns:pic="http://schemas.openxmlformats.org/drawingml/2006/picture">
+                  <pic:nvPicPr>
+                    <pic:cNvPr id="0" name="Picture 4" descr="Imagen 4.png"/>
+                    <pic:cNvPicPr>
+                      <a:picLocks noChangeAspect="1" noChangeArrowheads="1"/>
+                    </pic:cNvPicPr>
+                  </pic:nvPicPr>
+                  <pic:blipFill>
+                    <a:blip r:embed="rId150">
+                      <a:extLst>
+                        <a:ext uri="{28A0092B-C50C-407E-A947-70E740481C1C}">
+                          <a14:useLocalDpi xmlns:a14="http://schemas.microsoft.com/office/drawing/2010/main" val="0"/>
+                        </a:ext>
+                      </a:extLst>
+                    </a:blip>
+                    <a:srcRect/>
+                    <a:stretch>
+                      <a:fillRect/>
+                    </a:stretch>
+                  </pic:blipFill>
+                  <pic:spPr bwMode="auto">
+                    <a:xfrm>
+                      <a:off x="0" y="0"/>
+                      <a:ext cx="4048125" cy="1276350"/>
+                    </a:xfrm>
+                    <a:prstGeom prst="rect">
+                      <a:avLst/>
+                    </a:prstGeom>
+                    <a:noFill/>
+                    <a:ln>
+                      <a:noFill/>
+                    </a:ln>
+                  </pic:spPr>
+                </pic:pic>
+              </a:graphicData>
+            </a:graphic>
+          </wp:inline>
+        </w:drawing>
+      </w:r>
+    </w:p>
     <w:p/>
-    <w:p>
+    <w:p/>
+    <w:p/>
+    <w:p>
+      <w:pPr>
+        <w:rPr>
+          <w:b/>
+          <w:color w:val="FF0000"/>
+          <w:sz w:val="32"/>
+        </w:rPr>
+      </w:pPr>
+      <w:r>
+        <w:rPr>
+          <w:b/>
+          <w:color w:val="FF0000"/>
+          <w:sz w:val="32"/>
+        </w:rPr>
+        <w:t>HACER EL CURSO</w:t>
+      </w:r>
+      <w:r>
+        <w:rPr>
+          <w:b/>
+          <w:color w:val="FF0000"/>
+          <w:sz w:val="32"/>
+        </w:rPr>
+        <w:t>S</w:t>
+      </w:r>
+    </w:p>
+    <w:p>
+      <w:pPr>
+        <w:rPr>
+          <w:b/>
+          <w:color w:val="FF0000"/>
+          <w:sz w:val="32"/>
+        </w:rPr>
+      </w:pPr>
+      <w:r>
+        <w:rPr>
+          <w:b/>
+          <w:color w:val="FF0000"/>
+          <w:sz w:val="32"/>
+        </w:rPr>
+        <w:t xml:space="preserve"> FUNDAMENTOS DE JAVASCRIPT</w:t>
+      </w:r>
+    </w:p>
+    <w:p>
+      <w:pPr>
+        <w:rPr>
+          <w:color w:val="FF0000"/>
+        </w:rPr>
+      </w:pPr>
       <w:bookmarkStart w:id="1" w:name="_GoBack"/>
-      <w:bookmarkEnd w:id="1"/>
-    </w:p>
+      <w:r>
+        <w:rPr>
+          <w:color w:val="FF0000"/>
+        </w:rPr>
+        <w:t>JAVASRIPT V8 Y EL NAVEGADOR</w:t>
+      </w:r>
+    </w:p>
+    <w:p>
+      <w:pPr>
+        <w:rPr>
+          <w:color w:val="FF0000"/>
+        </w:rPr>
+      </w:pPr>
+      <w:r>
+        <w:rPr>
+          <w:color w:val="FF0000"/>
+        </w:rPr>
+        <w:t>ECMASCRIPT 6</w:t>
+      </w:r>
+    </w:p>
+    <w:bookmarkEnd w:id="1"/>
+    <w:p/>
     <w:sectPr>
       <w:pgSz w:w="11906" w:h="16838"/>
       <w:pgMar w:top="1417" w:right="1701" w:bottom="1417" w:left="1701" w:header="708" w:footer="708" w:gutter="0"/>

</xml_diff>